<commit_message>
Test Message + Doc
</commit_message>
<xml_diff>
--- a/doc/S04.docx
+++ b/doc/S04.docx
@@ -108,37 +108,14 @@
                             </w:rPr>
                           </w:pPr>
                         </w:p>
-                        <w:sdt>
-                          <w:sdtPr>
+                        <w:p>
+                          <w:pPr>
+                            <w:pStyle w:val="KeinLeerraum"/>
                             <w:rPr>
                               <w:color w:val="FFFFFF" w:themeColor="background1"/>
                             </w:rPr>
-                            <w:alias w:val="Exposee"/>
-                            <w:id w:val="16962290"/>
-                            <w:placeholder>
-                              <w:docPart w:val="005DED5CA64D40EAA8A0E250E0064929"/>
-                            </w:placeholder>
-                            <w:showingPlcHdr/>
-                            <w:dataBinding w:prefixMappings="xmlns:ns0='http://schemas.microsoft.com/office/2006/coverPageProps'" w:xpath="/ns0:CoverPageProperties[1]/ns0:Abstract[1]" w:storeItemID="{55AF091B-3C7A-41E3-B477-F2FDAA23CFDA}"/>
-                            <w:text/>
-                          </w:sdtPr>
-                          <w:sdtContent>
-                            <w:p>
-                              <w:pPr>
-                                <w:pStyle w:val="KeinLeerraum"/>
-                                <w:rPr>
-                                  <w:color w:val="FFFFFF" w:themeColor="background1"/>
-                                </w:rPr>
-                              </w:pPr>
-                              <w:r>
-                                <w:rPr>
-                                  <w:color w:val="FFFFFF" w:themeColor="background1"/>
-                                </w:rPr>
-                                <w:t>[Geben Sie hier das Exposee für das Dokument ein. Das Exposee ist meist eine Kurzbeschreibung des Dokumentinhalts. Geben Sie hier das Exposee für das Dokument ein. Das Exposee ist meist eine  Kurzbeschreibung des Dokumentinhalts.]</w:t>
-                              </w:r>
-                            </w:p>
-                          </w:sdtContent>
-                        </w:sdt>
+                          </w:pPr>
+                        </w:p>
                         <w:p>
                           <w:pPr>
                             <w:pStyle w:val="KeinLeerraum"/>
@@ -189,9 +166,6 @@
                             </w:rPr>
                             <w:alias w:val="Jahr"/>
                             <w:id w:val="16962274"/>
-                            <w:placeholder>
-                              <w:docPart w:val="BFFE1B77201C4672A9D098F1D078373E"/>
-                            </w:placeholder>
                             <w:dataBinding w:prefixMappings="xmlns:ns0='http://schemas.microsoft.com/office/2006/coverPageProps'" w:xpath="/ns0:CoverPageProperties[1]/ns0:PublishDate[1]" w:storeItemID="{55AF091B-3C7A-41E3-B477-F2FDAA23CFDA}"/>
                             <w:date w:fullDate="2014-11-13T00:00:00Z">
                               <w:dateFormat w:val="yyyy"/>
@@ -260,9 +234,6 @@
                             </w:rPr>
                             <w:alias w:val="Firma"/>
                             <w:id w:val="16962301"/>
-                            <w:placeholder>
-                              <w:docPart w:val="75D1A89A4CAF48699698F41C5E3C6FFF"/>
-                            </w:placeholder>
                             <w:dataBinding w:prefixMappings="xmlns:ns0='http://schemas.openxmlformats.org/officeDocument/2006/extended-properties'" w:xpath="/ns0:Properties[1]/ns0:Company[1]" w:storeItemID="{6668398D-A668-4E3E-A5EB-62B293D839F1}"/>
                             <w:text/>
                           </w:sdtPr>
@@ -291,9 +262,6 @@
                             </w:rPr>
                             <w:alias w:val="Datum"/>
                             <w:id w:val="16962306"/>
-                            <w:placeholder>
-                              <w:docPart w:val="9330F2AF726C4BD18417DED9490980EE"/>
-                            </w:placeholder>
                             <w:dataBinding w:prefixMappings="xmlns:ns0='http://schemas.microsoft.com/office/2006/coverPageProps'" w:xpath="/ns0:CoverPageProperties[1]/ns0:PublishDate[1]" w:storeItemID="{55AF091B-3C7A-41E3-B477-F2FDAA23CFDA}"/>
                             <w:date w:fullDate="2014-11-13T00:00:00Z">
                               <w:dateFormat w:val="dd.MM.yyyy"/>
@@ -382,7 +350,7 @@
           <w:r>
             <w:fldChar w:fldCharType="separate"/>
           </w:r>
-          <w:hyperlink w:anchor="_Toc404152088" w:history="1">
+          <w:hyperlink w:anchor="_Toc404281284" w:history="1">
             <w:r>
               <w:rPr>
                 <w:rStyle w:val="Hyperlink"/>
@@ -409,7 +377,7 @@
                 <w:noProof/>
                 <w:webHidden/>
               </w:rPr>
-              <w:instrText xml:space="preserve"> PAGEREF _Toc404152088 \h </w:instrText>
+              <w:instrText xml:space="preserve"> PAGEREF _Toc404281284 \h </w:instrText>
             </w:r>
             <w:r>
               <w:rPr>
@@ -452,7 +420,7 @@
               <w:lang w:eastAsia="de-DE"/>
             </w:rPr>
           </w:pPr>
-          <w:hyperlink w:anchor="_Toc404152089" w:history="1">
+          <w:hyperlink w:anchor="_Toc404281285" w:history="1">
             <w:r>
               <w:rPr>
                 <w:rStyle w:val="Hyperlink"/>
@@ -479,7 +447,7 @@
                 <w:noProof/>
                 <w:webHidden/>
               </w:rPr>
-              <w:instrText xml:space="preserve"> PAGEREF _Toc404152089 \h </w:instrText>
+              <w:instrText xml:space="preserve"> PAGEREF _Toc404281285 \h </w:instrText>
             </w:r>
             <w:r>
               <w:rPr>
@@ -522,7 +490,7 @@
               <w:lang w:eastAsia="de-DE"/>
             </w:rPr>
           </w:pPr>
-          <w:hyperlink w:anchor="_Toc404152090" w:history="1">
+          <w:hyperlink w:anchor="_Toc404281286" w:history="1">
             <w:r>
               <w:rPr>
                 <w:rStyle w:val="Hyperlink"/>
@@ -549,7 +517,7 @@
                 <w:noProof/>
                 <w:webHidden/>
               </w:rPr>
-              <w:instrText xml:space="preserve"> PAGEREF _Toc404152090 \h </w:instrText>
+              <w:instrText xml:space="preserve"> PAGEREF _Toc404281286 \h </w:instrText>
             </w:r>
             <w:r>
               <w:rPr>
@@ -592,13 +560,13 @@
               <w:lang w:eastAsia="de-DE"/>
             </w:rPr>
           </w:pPr>
-          <w:hyperlink w:anchor="_Toc404152091" w:history="1">
+          <w:hyperlink w:anchor="_Toc404281287" w:history="1">
             <w:r>
               <w:rPr>
                 <w:rStyle w:val="Hyperlink"/>
                 <w:noProof/>
               </w:rPr>
-              <w:t>Testbericht:</w:t>
+              <w:t>Testbericht</w:t>
             </w:r>
             <w:r>
               <w:rPr>
@@ -619,7 +587,77 @@
                 <w:noProof/>
                 <w:webHidden/>
               </w:rPr>
-              <w:instrText xml:space="preserve"> PAGEREF _Toc404152091 \h </w:instrText>
+              <w:instrText xml:space="preserve"> PAGEREF _Toc404281287 \h </w:instrText>
+            </w:r>
+            <w:r>
+              <w:rPr>
+                <w:noProof/>
+                <w:webHidden/>
+              </w:rPr>
+            </w:r>
+            <w:r>
+              <w:rPr>
+                <w:noProof/>
+                <w:webHidden/>
+              </w:rPr>
+              <w:fldChar w:fldCharType="separate"/>
+            </w:r>
+            <w:r>
+              <w:rPr>
+                <w:noProof/>
+                <w:webHidden/>
+              </w:rPr>
+              <w:t>5</w:t>
+            </w:r>
+            <w:r>
+              <w:rPr>
+                <w:noProof/>
+                <w:webHidden/>
+              </w:rPr>
+              <w:fldChar w:fldCharType="end"/>
+            </w:r>
+          </w:hyperlink>
+        </w:p>
+        <w:p>
+          <w:pPr>
+            <w:pStyle w:val="Verzeichnis1"/>
+            <w:tabs>
+              <w:tab w:val="right" w:leader="dot" w:pos="9062"/>
+            </w:tabs>
+            <w:rPr>
+              <w:rFonts w:eastAsiaTheme="minorEastAsia"/>
+              <w:noProof/>
+              <w:lang w:eastAsia="de-DE"/>
+            </w:rPr>
+          </w:pPr>
+          <w:hyperlink w:anchor="_Toc404281288" w:history="1">
+            <w:r>
+              <w:rPr>
+                <w:rStyle w:val="Hyperlink"/>
+                <w:noProof/>
+              </w:rPr>
+              <w:t>GitHub-Link</w:t>
+            </w:r>
+            <w:r>
+              <w:rPr>
+                <w:noProof/>
+                <w:webHidden/>
+              </w:rPr>
+              <w:tab/>
+            </w:r>
+            <w:r>
+              <w:rPr>
+                <w:noProof/>
+                <w:webHidden/>
+              </w:rPr>
+              <w:fldChar w:fldCharType="begin"/>
+            </w:r>
+            <w:r>
+              <w:rPr>
+                <w:noProof/>
+                <w:webHidden/>
+              </w:rPr>
+              <w:instrText xml:space="preserve"> PAGEREF _Toc404281288 \h </w:instrText>
             </w:r>
             <w:r>
               <w:rPr>
@@ -681,7 +719,7 @@
           <w:szCs w:val="32"/>
         </w:rPr>
       </w:pPr>
-      <w:bookmarkStart w:id="0" w:name="_Toc404152088"/>
+      <w:bookmarkStart w:id="0" w:name="_Toc404281284"/>
       <w:r>
         <w:rPr>
           <w:sz w:val="32"/>
@@ -1114,7 +1152,7 @@
           <w:szCs w:val="32"/>
         </w:rPr>
       </w:pPr>
-      <w:bookmarkStart w:id="2" w:name="_Toc404152089"/>
+      <w:bookmarkStart w:id="2" w:name="_Toc404281285"/>
       <w:r>
         <w:rPr>
           <w:sz w:val="32"/>
@@ -1135,7 +1173,7 @@
           <w:szCs w:val="32"/>
         </w:rPr>
       </w:pPr>
-      <w:bookmarkStart w:id="3" w:name="_Toc404152090"/>
+      <w:bookmarkStart w:id="3" w:name="_Toc404281286"/>
       <w:r>
         <w:rPr>
           <w:sz w:val="32"/>
@@ -1201,14 +1239,11 @@
       <w:pPr>
         <w:pStyle w:val="berschrift1"/>
       </w:pPr>
-      <w:bookmarkStart w:id="4" w:name="_Toc404152091"/>
-      <w:r>
-        <w:t>Testbericht:</w:t>
+      <w:bookmarkStart w:id="4" w:name="_Toc404281287"/>
+      <w:r>
+        <w:t>Testbericht</w:t>
       </w:r>
       <w:bookmarkEnd w:id="4"/>
-      <w:r>
-        <w:t xml:space="preserve"> </w:t>
-      </w:r>
     </w:p>
     <w:p>
       <w:pPr>
@@ -1217,6 +1252,44 @@
           <w:szCs w:val="24"/>
         </w:rPr>
       </w:pPr>
+    </w:p>
+    <w:p>
+      <w:pPr>
+        <w:rPr>
+          <w:sz w:val="24"/>
+          <w:szCs w:val="24"/>
+        </w:rPr>
+      </w:pPr>
+    </w:p>
+    <w:p>
+      <w:pPr>
+        <w:pStyle w:val="berschrift1"/>
+      </w:pPr>
+      <w:bookmarkStart w:id="5" w:name="_Toc404281288"/>
+      <w:proofErr w:type="spellStart"/>
+      <w:r>
+        <w:t>GitHub</w:t>
+      </w:r>
+      <w:proofErr w:type="spellEnd"/>
+      <w:r>
+        <w:t>-Link</w:t>
+      </w:r>
+      <w:bookmarkEnd w:id="5"/>
+    </w:p>
+    <w:p>
+      <w:pPr>
+        <w:rPr>
+          <w:sz w:val="24"/>
+          <w:szCs w:val="24"/>
+        </w:rPr>
+      </w:pPr>
+      <w:r>
+        <w:rPr>
+          <w:sz w:val="24"/>
+          <w:szCs w:val="24"/>
+        </w:rPr>
+        <w:t>https://github.com/dkodras01-tgm/SEW-S04.git</w:t>
+      </w:r>
     </w:p>
     <w:sectPr>
       <w:headerReference w:type="default" r:id="rId10"/>
@@ -1278,7 +1351,7 @@
             <w:rPr>
               <w:noProof/>
             </w:rPr>
-            <w:t>4</w:t>
+            <w:t>5</w:t>
           </w:r>
         </w:fldSimple>
       </w:p>
@@ -1792,99 +1865,7 @@
 
 <file path=word/glossary/document.xml><?xml version="1.0" encoding="utf-8"?>
 <w:glossaryDocument xmlns:ve="http://schemas.openxmlformats.org/markup-compatibility/2006" xmlns:o="urn:schemas-microsoft-com:office:office" xmlns:r="http://schemas.openxmlformats.org/officeDocument/2006/relationships" xmlns:m="http://schemas.openxmlformats.org/officeDocument/2006/math" xmlns:v="urn:schemas-microsoft-com:vml" xmlns:wp="http://schemas.openxmlformats.org/drawingml/2006/wordprocessingDrawing" xmlns:w10="urn:schemas-microsoft-com:office:word" xmlns:w="http://schemas.openxmlformats.org/wordprocessingml/2006/main" xmlns:wne="http://schemas.microsoft.com/office/word/2006/wordml">
-  <w:docParts>
-    <w:docPart>
-      <w:docPartPr>
-        <w:name w:val="E740722E7CE740C084E58658A60B8A5F"/>
-        <w:category>
-          <w:name w:val="Allgemein"/>
-          <w:gallery w:val="placeholder"/>
-        </w:category>
-        <w:types>
-          <w:type w:val="bbPlcHdr"/>
-        </w:types>
-        <w:behaviors>
-          <w:behavior w:val="content"/>
-        </w:behaviors>
-        <w:guid w:val="{BAC4E8DD-DD83-4A43-8788-15DECB4849BA}"/>
-      </w:docPartPr>
-      <w:docPartBody>
-        <w:p>
-          <w:pPr>
-            <w:pStyle w:val="E740722E7CE740C084E58658A60B8A5F"/>
-          </w:pPr>
-          <w:r>
-            <w:rPr>
-              <w:color w:val="FFFFFF" w:themeColor="background1"/>
-              <w:sz w:val="80"/>
-              <w:szCs w:val="80"/>
-            </w:rPr>
-            <w:t>[Geben Sie den Titel des Dokuments ein]</w:t>
-          </w:r>
-        </w:p>
-      </w:docPartBody>
-    </w:docPart>
-    <w:docPart>
-      <w:docPartPr>
-        <w:name w:val="0447F264A6D74C8C90EB67710D0BC14C"/>
-        <w:category>
-          <w:name w:val="Allgemein"/>
-          <w:gallery w:val="placeholder"/>
-        </w:category>
-        <w:types>
-          <w:type w:val="bbPlcHdr"/>
-        </w:types>
-        <w:behaviors>
-          <w:behavior w:val="content"/>
-        </w:behaviors>
-        <w:guid w:val="{6F377C41-9EC4-4A62-8D37-57099B8E5789}"/>
-      </w:docPartPr>
-      <w:docPartBody>
-        <w:p>
-          <w:pPr>
-            <w:pStyle w:val="0447F264A6D74C8C90EB67710D0BC14C"/>
-          </w:pPr>
-          <w:r>
-            <w:rPr>
-              <w:color w:val="FFFFFF" w:themeColor="background1"/>
-              <w:sz w:val="40"/>
-              <w:szCs w:val="40"/>
-            </w:rPr>
-            <w:t>[Geben Sie den Untertitel des Dokuments ein]</w:t>
-          </w:r>
-        </w:p>
-      </w:docPartBody>
-    </w:docPart>
-    <w:docPart>
-      <w:docPartPr>
-        <w:name w:val="005DED5CA64D40EAA8A0E250E0064929"/>
-        <w:category>
-          <w:name w:val="Allgemein"/>
-          <w:gallery w:val="placeholder"/>
-        </w:category>
-        <w:types>
-          <w:type w:val="bbPlcHdr"/>
-        </w:types>
-        <w:behaviors>
-          <w:behavior w:val="content"/>
-        </w:behaviors>
-        <w:guid w:val="{C547980B-5B93-4759-A6B5-54CA156706F0}"/>
-      </w:docPartPr>
-      <w:docPartBody>
-        <w:p>
-          <w:pPr>
-            <w:pStyle w:val="005DED5CA64D40EAA8A0E250E0064929"/>
-          </w:pPr>
-          <w:r>
-            <w:rPr>
-              <w:color w:val="FFFFFF" w:themeColor="background1"/>
-            </w:rPr>
-            <w:t>[Geben Sie hier das Exposee für das Dokument ein. Das Exposee ist meist eine Kurzbeschreibung des Dokumentinhalts. Geben Sie hier das Exposee für das Dokument ein. Das Exposee ist meist eine  Kurzbeschreibung des Dokumentinhalts.]</w:t>
-          </w:r>
-        </w:p>
-      </w:docPartBody>
-    </w:docPart>
-  </w:docParts>
+  <w:docParts/>
 </w:glossaryDocument>
 </file>
 
@@ -1936,6 +1917,7 @@
     <w:rsid w:val="007576CE"/>
     <w:rsid w:val="00D46CDD"/>
     <w:rsid w:val="00DD3B43"/>
+    <w:rsid w:val="00E16257"/>
   </w:rsids>
   <m:mathPr>
     <m:mathFont m:val="Cambria Math"/>
@@ -2502,7 +2484,7 @@
 </file>
 
 <file path=customXml/itemProps2.xml><?xml version="1.0" encoding="utf-8"?>
-<ds:datastoreItem xmlns:ds="http://schemas.openxmlformats.org/officeDocument/2006/customXml" ds:itemID="{9B4B67F6-2ACB-4780-BB81-9A4B5F314924}">
+<ds:datastoreItem xmlns:ds="http://schemas.openxmlformats.org/officeDocument/2006/customXml" ds:itemID="{1C27D057-D134-4D3D-A664-6E9A4DEA89CC}">
   <ds:schemaRefs>
     <ds:schemaRef ds:uri="http://schemas.openxmlformats.org/officeDocument/2006/bibliography"/>
   </ds:schemaRefs>

</xml_diff>